<commit_message>
Added Remote App, Dynamics AX, Reviewed Visio Files
Added Remote App, Dynamics AX, Reviewed Visio Files
</commit_message>
<xml_diff>
--- a/Content/Starter Kit - AppServer/1 - Introduction - Starter Kit - App Server.docx
+++ b/Content/Starter Kit - AppServer/1 - Introduction - Starter Kit - App Server.docx
@@ -1,6 +1,6 @@
 
 <file path=word/document.xml><?xml version="1.0" encoding="utf-8"?>
-<w:document xmlns:wpc="http://schemas.microsoft.com/office/word/2010/wordprocessingCanvas" xmlns:mc="http://schemas.openxmlformats.org/markup-compatibility/2006" xmlns:o="urn:schemas-microsoft-com:office:office" xmlns:r="http://schemas.openxmlformats.org/officeDocument/2006/relationships" xmlns:m="http://schemas.openxmlformats.org/officeDocument/2006/math" xmlns:v="urn:schemas-microsoft-com:vml" xmlns:wp14="http://schemas.microsoft.com/office/word/2010/wordprocessingDrawing" xmlns:wp="http://schemas.openxmlformats.org/drawingml/2006/wordprocessingDrawing" xmlns:w10="urn:schemas-microsoft-com:office:word" xmlns:w="http://schemas.openxmlformats.org/wordprocessingml/2006/main" xmlns:w14="http://schemas.microsoft.com/office/word/2010/wordml" xmlns:w15="http://schemas.microsoft.com/office/word/2012/wordml" xmlns:wpg="http://schemas.microsoft.com/office/word/2010/wordprocessingGroup" xmlns:wpi="http://schemas.microsoft.com/office/word/2010/wordprocessingInk" xmlns:wne="http://schemas.microsoft.com/office/word/2006/wordml" xmlns:wps="http://schemas.microsoft.com/office/word/2010/wordprocessingShape" mc:Ignorable="w14 w15 wp14">
+<w:document xmlns:wpc="http://schemas.microsoft.com/office/word/2010/wordprocessingCanvas" xmlns:cx="http://schemas.microsoft.com/office/drawing/2014/chartex" xmlns:cx1="http://schemas.microsoft.com/office/drawing/2015/9/8/chartex" xmlns:cx2="http://schemas.microsoft.com/office/drawing/2015/10/21/chartex" xmlns:mc="http://schemas.openxmlformats.org/markup-compatibility/2006" xmlns:o="urn:schemas-microsoft-com:office:office" xmlns:r="http://schemas.openxmlformats.org/officeDocument/2006/relationships" xmlns:m="http://schemas.openxmlformats.org/officeDocument/2006/math" xmlns:v="urn:schemas-microsoft-com:vml" xmlns:wp14="http://schemas.microsoft.com/office/word/2010/wordprocessingDrawing" xmlns:wp="http://schemas.openxmlformats.org/drawingml/2006/wordprocessingDrawing" xmlns:w10="urn:schemas-microsoft-com:office:word" xmlns:w="http://schemas.openxmlformats.org/wordprocessingml/2006/main" xmlns:w14="http://schemas.microsoft.com/office/word/2010/wordml" xmlns:w15="http://schemas.microsoft.com/office/word/2012/wordml" xmlns:w16se="http://schemas.microsoft.com/office/word/2015/wordml/symex" xmlns:wpg="http://schemas.microsoft.com/office/word/2010/wordprocessingGroup" xmlns:wpi="http://schemas.microsoft.com/office/word/2010/wordprocessingInk" xmlns:wne="http://schemas.microsoft.com/office/word/2006/wordml" xmlns:wps="http://schemas.microsoft.com/office/word/2010/wordprocessingShape" mc:Ignorable="w14 w15 w16se wp14">
   <w:body>
     <w:p>
       <w:pPr>
@@ -348,7 +348,15 @@
         <w:rPr>
           <w:rFonts w:ascii="Segoe UI Light" w:hAnsi="Segoe UI Light" w:cs="Segoe UI Light"/>
         </w:rPr>
-        <w:t>September 2015</w:t>
+        <w:t xml:space="preserve">March </w:t>
+      </w:r>
+      <w:bookmarkStart w:id="0" w:name="_GoBack"/>
+      <w:bookmarkEnd w:id="0"/>
+      <w:r>
+        <w:rPr>
+          <w:rFonts w:ascii="Segoe UI Light" w:hAnsi="Segoe UI Light" w:cs="Segoe UI Light"/>
+        </w:rPr>
+        <w:t>2015</w:t>
       </w:r>
     </w:p>
     <w:p>
@@ -604,8 +612,6 @@
         </w:rPr>
         <w:t>© 2015</w:t>
       </w:r>
-      <w:bookmarkStart w:id="0" w:name="_GoBack"/>
-      <w:bookmarkEnd w:id="0"/>
       <w:r>
         <w:rPr>
           <w:rFonts w:ascii="Segoe UI Light" w:hAnsi="Segoe UI Light" w:cs="Segoe UI Light"/>
@@ -10365,7 +10371,7 @@
 </file>
 
 <file path=word/endnotes.xml><?xml version="1.0" encoding="utf-8"?>
-<w:endnotes xmlns:wpc="http://schemas.microsoft.com/office/word/2010/wordprocessingCanvas" xmlns:mc="http://schemas.openxmlformats.org/markup-compatibility/2006" xmlns:o="urn:schemas-microsoft-com:office:office" xmlns:r="http://schemas.openxmlformats.org/officeDocument/2006/relationships" xmlns:m="http://schemas.openxmlformats.org/officeDocument/2006/math" xmlns:v="urn:schemas-microsoft-com:vml" xmlns:wp14="http://schemas.microsoft.com/office/word/2010/wordprocessingDrawing" xmlns:wp="http://schemas.openxmlformats.org/drawingml/2006/wordprocessingDrawing" xmlns:w10="urn:schemas-microsoft-com:office:word" xmlns:w="http://schemas.openxmlformats.org/wordprocessingml/2006/main" xmlns:w14="http://schemas.microsoft.com/office/word/2010/wordml" xmlns:w15="http://schemas.microsoft.com/office/word/2012/wordml" xmlns:wpg="http://schemas.microsoft.com/office/word/2010/wordprocessingGroup" xmlns:wpi="http://schemas.microsoft.com/office/word/2010/wordprocessingInk" xmlns:wne="http://schemas.microsoft.com/office/word/2006/wordml" xmlns:wps="http://schemas.microsoft.com/office/word/2010/wordprocessingShape" mc:Ignorable="w14 w15 wp14">
+<w:endnotes xmlns:wpc="http://schemas.microsoft.com/office/word/2010/wordprocessingCanvas" xmlns:cx="http://schemas.microsoft.com/office/drawing/2014/chartex" xmlns:cx1="http://schemas.microsoft.com/office/drawing/2015/9/8/chartex" xmlns:cx2="http://schemas.microsoft.com/office/drawing/2015/10/21/chartex" xmlns:mc="http://schemas.openxmlformats.org/markup-compatibility/2006" xmlns:o="urn:schemas-microsoft-com:office:office" xmlns:r="http://schemas.openxmlformats.org/officeDocument/2006/relationships" xmlns:m="http://schemas.openxmlformats.org/officeDocument/2006/math" xmlns:v="urn:schemas-microsoft-com:vml" xmlns:wp14="http://schemas.microsoft.com/office/word/2010/wordprocessingDrawing" xmlns:wp="http://schemas.openxmlformats.org/drawingml/2006/wordprocessingDrawing" xmlns:w10="urn:schemas-microsoft-com:office:word" xmlns:w="http://schemas.openxmlformats.org/wordprocessingml/2006/main" xmlns:w14="http://schemas.microsoft.com/office/word/2010/wordml" xmlns:w15="http://schemas.microsoft.com/office/word/2012/wordml" xmlns:w16se="http://schemas.microsoft.com/office/word/2015/wordml/symex" xmlns:wpg="http://schemas.microsoft.com/office/word/2010/wordprocessingGroup" xmlns:wpi="http://schemas.microsoft.com/office/word/2010/wordprocessingInk" xmlns:wne="http://schemas.microsoft.com/office/word/2006/wordml" xmlns:wps="http://schemas.microsoft.com/office/word/2010/wordprocessingShape" mc:Ignorable="w14 w15 w16se wp14">
   <w:endnote w:type="separator" w:id="-1">
     <w:p>
       <w:pPr>
@@ -10397,7 +10403,7 @@
 </file>
 
 <file path=word/footnotes.xml><?xml version="1.0" encoding="utf-8"?>
-<w:footnotes xmlns:wpc="http://schemas.microsoft.com/office/word/2010/wordprocessingCanvas" xmlns:mc="http://schemas.openxmlformats.org/markup-compatibility/2006" xmlns:o="urn:schemas-microsoft-com:office:office" xmlns:r="http://schemas.openxmlformats.org/officeDocument/2006/relationships" xmlns:m="http://schemas.openxmlformats.org/officeDocument/2006/math" xmlns:v="urn:schemas-microsoft-com:vml" xmlns:wp14="http://schemas.microsoft.com/office/word/2010/wordprocessingDrawing" xmlns:wp="http://schemas.openxmlformats.org/drawingml/2006/wordprocessingDrawing" xmlns:w10="urn:schemas-microsoft-com:office:word" xmlns:w="http://schemas.openxmlformats.org/wordprocessingml/2006/main" xmlns:w14="http://schemas.microsoft.com/office/word/2010/wordml" xmlns:w15="http://schemas.microsoft.com/office/word/2012/wordml" xmlns:wpg="http://schemas.microsoft.com/office/word/2010/wordprocessingGroup" xmlns:wpi="http://schemas.microsoft.com/office/word/2010/wordprocessingInk" xmlns:wne="http://schemas.microsoft.com/office/word/2006/wordml" xmlns:wps="http://schemas.microsoft.com/office/word/2010/wordprocessingShape" mc:Ignorable="w14 w15 wp14">
+<w:footnotes xmlns:wpc="http://schemas.microsoft.com/office/word/2010/wordprocessingCanvas" xmlns:cx="http://schemas.microsoft.com/office/drawing/2014/chartex" xmlns:cx1="http://schemas.microsoft.com/office/drawing/2015/9/8/chartex" xmlns:cx2="http://schemas.microsoft.com/office/drawing/2015/10/21/chartex" xmlns:mc="http://schemas.openxmlformats.org/markup-compatibility/2006" xmlns:o="urn:schemas-microsoft-com:office:office" xmlns:r="http://schemas.openxmlformats.org/officeDocument/2006/relationships" xmlns:m="http://schemas.openxmlformats.org/officeDocument/2006/math" xmlns:v="urn:schemas-microsoft-com:vml" xmlns:wp14="http://schemas.microsoft.com/office/word/2010/wordprocessingDrawing" xmlns:wp="http://schemas.openxmlformats.org/drawingml/2006/wordprocessingDrawing" xmlns:w10="urn:schemas-microsoft-com:office:word" xmlns:w="http://schemas.openxmlformats.org/wordprocessingml/2006/main" xmlns:w14="http://schemas.microsoft.com/office/word/2010/wordml" xmlns:w15="http://schemas.microsoft.com/office/word/2012/wordml" xmlns:w16se="http://schemas.microsoft.com/office/word/2015/wordml/symex" xmlns:wpg="http://schemas.microsoft.com/office/word/2010/wordprocessingGroup" xmlns:wpi="http://schemas.microsoft.com/office/word/2010/wordprocessingInk" xmlns:wne="http://schemas.microsoft.com/office/word/2006/wordml" xmlns:wps="http://schemas.microsoft.com/office/word/2010/wordprocessingShape" mc:Ignorable="w14 w15 w16se wp14">
   <w:footnote w:type="separator" w:id="-1">
     <w:p>
       <w:pPr>
@@ -10429,7 +10435,7 @@
 </file>
 
 <file path=word/numbering.xml><?xml version="1.0" encoding="utf-8"?>
-<w:numbering xmlns:wpc="http://schemas.microsoft.com/office/word/2010/wordprocessingCanvas" xmlns:mc="http://schemas.openxmlformats.org/markup-compatibility/2006" xmlns:o="urn:schemas-microsoft-com:office:office" xmlns:r="http://schemas.openxmlformats.org/officeDocument/2006/relationships" xmlns:m="http://schemas.openxmlformats.org/officeDocument/2006/math" xmlns:v="urn:schemas-microsoft-com:vml" xmlns:wp14="http://schemas.microsoft.com/office/word/2010/wordprocessingDrawing" xmlns:wp="http://schemas.openxmlformats.org/drawingml/2006/wordprocessingDrawing" xmlns:w10="urn:schemas-microsoft-com:office:word" xmlns:w="http://schemas.openxmlformats.org/wordprocessingml/2006/main" xmlns:w14="http://schemas.microsoft.com/office/word/2010/wordml" xmlns:w15="http://schemas.microsoft.com/office/word/2012/wordml" xmlns:wpg="http://schemas.microsoft.com/office/word/2010/wordprocessingGroup" xmlns:wpi="http://schemas.microsoft.com/office/word/2010/wordprocessingInk" xmlns:wne="http://schemas.microsoft.com/office/word/2006/wordml" xmlns:wps="http://schemas.microsoft.com/office/word/2010/wordprocessingShape" mc:Ignorable="w14 w15 wp14">
+<w:numbering xmlns:wpc="http://schemas.microsoft.com/office/word/2010/wordprocessingCanvas" xmlns:cx="http://schemas.microsoft.com/office/drawing/2014/chartex" xmlns:cx1="http://schemas.microsoft.com/office/drawing/2015/9/8/chartex" xmlns:cx2="http://schemas.microsoft.com/office/drawing/2015/10/21/chartex" xmlns:mc="http://schemas.openxmlformats.org/markup-compatibility/2006" xmlns:o="urn:schemas-microsoft-com:office:office" xmlns:r="http://schemas.openxmlformats.org/officeDocument/2006/relationships" xmlns:m="http://schemas.openxmlformats.org/officeDocument/2006/math" xmlns:v="urn:schemas-microsoft-com:vml" xmlns:wp14="http://schemas.microsoft.com/office/word/2010/wordprocessingDrawing" xmlns:wp="http://schemas.openxmlformats.org/drawingml/2006/wordprocessingDrawing" xmlns:w10="urn:schemas-microsoft-com:office:word" xmlns:w="http://schemas.openxmlformats.org/wordprocessingml/2006/main" xmlns:w14="http://schemas.microsoft.com/office/word/2010/wordml" xmlns:w15="http://schemas.microsoft.com/office/word/2012/wordml" xmlns:w16se="http://schemas.microsoft.com/office/word/2015/wordml/symex" xmlns:wpg="http://schemas.microsoft.com/office/word/2010/wordprocessingGroup" xmlns:wpi="http://schemas.microsoft.com/office/word/2010/wordprocessingInk" xmlns:wne="http://schemas.microsoft.com/office/word/2006/wordml" xmlns:wps="http://schemas.microsoft.com/office/word/2010/wordprocessingShape" mc:Ignorable="w14 w15 w16se wp14">
   <w:numPicBullet w:numPicBulletId="0">
     <w:pict>
       <v:shapetype id="_x0000_t75" coordsize="21600,21600" o:spt="75" o:preferrelative="t" path="m@4@5l@4@11@9@11@9@5xe" filled="f" stroked="f">
@@ -10451,7 +10457,7 @@
         <v:path o:extrusionok="f" gradientshapeok="t" o:connecttype="rect"/>
         <o:lock v:ext="edit" aspectratio="t"/>
       </v:shapetype>
-      <v:shape id="_x0000_i1038" type="#_x0000_t75" style="width:51pt;height:51pt" o:bullet="t">
+      <v:shape id="_x0000_i1027" type="#_x0000_t75" style="width:51.25pt;height:51.25pt" o:bullet="t">
         <v:imagedata r:id="rId1" o:title="artB041"/>
       </v:shape>
     </w:pict>
@@ -13621,7 +13627,7 @@
 </file>
 
 <file path=word/styles.xml><?xml version="1.0" encoding="utf-8"?>
-<w:styles xmlns:mc="http://schemas.openxmlformats.org/markup-compatibility/2006" xmlns:r="http://schemas.openxmlformats.org/officeDocument/2006/relationships" xmlns:w="http://schemas.openxmlformats.org/wordprocessingml/2006/main" xmlns:w14="http://schemas.microsoft.com/office/word/2010/wordml" xmlns:w15="http://schemas.microsoft.com/office/word/2012/wordml" mc:Ignorable="w14 w15">
+<w:styles xmlns:mc="http://schemas.openxmlformats.org/markup-compatibility/2006" xmlns:r="http://schemas.openxmlformats.org/officeDocument/2006/relationships" xmlns:w="http://schemas.openxmlformats.org/wordprocessingml/2006/main" xmlns:w14="http://schemas.microsoft.com/office/word/2010/wordml" xmlns:w15="http://schemas.microsoft.com/office/word/2012/wordml" xmlns:w16se="http://schemas.microsoft.com/office/word/2015/wordml/symex" mc:Ignorable="w14 w15 w16se">
   <w:docDefaults>
     <w:rPrDefault>
       <w:rPr>
@@ -13637,7 +13643,7 @@
       </w:pPr>
     </w:pPrDefault>
   </w:docDefaults>
-  <w:latentStyles w:defLockedState="0" w:defUIPriority="99" w:defSemiHidden="0" w:defUnhideWhenUsed="0" w:defQFormat="0" w:count="371">
+  <w:latentStyles w:defLockedState="0" w:defUIPriority="99" w:defSemiHidden="0" w:defUnhideWhenUsed="0" w:defQFormat="0" w:count="372">
     <w:lsdException w:name="Normal" w:uiPriority="0" w:qFormat="1"/>
     <w:lsdException w:name="heading 1" w:uiPriority="9" w:qFormat="1"/>
     <w:lsdException w:name="heading 2" w:semiHidden="1" w:uiPriority="9" w:unhideWhenUsed="1" w:qFormat="1"/>
@@ -13743,7 +13749,6 @@
     <w:lsdException w:name="HTML Sample" w:semiHidden="1" w:unhideWhenUsed="1"/>
     <w:lsdException w:name="HTML Typewriter" w:semiHidden="1" w:unhideWhenUsed="1"/>
     <w:lsdException w:name="HTML Variable" w:semiHidden="1" w:unhideWhenUsed="1"/>
-    <w:lsdException w:name="Normal Table" w:semiHidden="1" w:unhideWhenUsed="1"/>
     <w:lsdException w:name="annotation subject" w:semiHidden="1" w:unhideWhenUsed="1"/>
     <w:lsdException w:name="No List" w:semiHidden="1" w:unhideWhenUsed="1"/>
     <w:lsdException w:name="Outline List 1" w:semiHidden="1" w:unhideWhenUsed="1"/>
@@ -13790,10 +13795,8 @@
     <w:lsdException w:name="Table Subtle 2" w:semiHidden="1" w:unhideWhenUsed="1"/>
     <w:lsdException w:name="Table Web 1" w:semiHidden="1" w:unhideWhenUsed="1"/>
     <w:lsdException w:name="Table Web 2" w:semiHidden="1" w:unhideWhenUsed="1"/>
-    <w:lsdException w:name="Table Web 3" w:semiHidden="1" w:unhideWhenUsed="1"/>
     <w:lsdException w:name="Balloon Text" w:semiHidden="1" w:unhideWhenUsed="1"/>
     <w:lsdException w:name="Table Grid" w:uiPriority="39"/>
-    <w:lsdException w:name="Table Theme" w:semiHidden="1" w:unhideWhenUsed="1"/>
     <w:lsdException w:name="Placeholder Text" w:semiHidden="1"/>
     <w:lsdException w:name="No Spacing" w:uiPriority="1" w:qFormat="1"/>
     <w:lsdException w:name="Light Shading" w:uiPriority="60"/>
@@ -14009,6 +14012,7 @@
     <w:lsdException w:name="List Table 5 Dark Accent 6" w:uiPriority="50"/>
     <w:lsdException w:name="List Table 6 Colorful Accent 6" w:uiPriority="51"/>
     <w:lsdException w:name="List Table 7 Colorful Accent 6" w:uiPriority="52"/>
+    <w:lsdException w:name="Mention" w:semiHidden="1" w:unhideWhenUsed="1"/>
   </w:latentStyles>
   <w:style w:type="paragraph" w:default="1" w:styleId="Normal">
     <w:name w:val="Normal"/>
@@ -14982,26 +14986,6 @@
 </file>
 
 <file path=customXml/item1.xml><?xml version="1.0" encoding="utf-8"?>
-<p:properties xmlns:p="http://schemas.microsoft.com/office/2006/metadata/properties" xmlns:xsi="http://www.w3.org/2001/XMLSchema-instance" xmlns:pc="http://schemas.microsoft.com/office/infopath/2007/PartnerControls">
-  <documentManagement>
-    <_ShortcutUrl xmlns="d998fb76-9a2a-468e-b3b9-73e6011ded53">
-      <Url xsi:nil="true"/>
-      <Description xsi:nil="true"/>
-    </_ShortcutUrl>
-  </documentManagement>
-</p:properties>
-</file>
-
-<file path=customXml/item2.xml><?xml version="1.0" encoding="utf-8"?>
-<?mso-contentType ?>
-<FormTemplates xmlns="http://schemas.microsoft.com/sharepoint/v3/contenttype/forms">
-  <Display>DocumentLibraryForm</Display>
-  <Edit>DocumentLibraryForm</Edit>
-  <New>DocumentLibraryForm</New>
-</FormTemplates>
-</file>
-
-<file path=customXml/item3.xml><?xml version="1.0" encoding="utf-8"?>
 <ct:contentTypeSchema xmlns:ct="http://schemas.microsoft.com/office/2006/metadata/contentType" xmlns:ma="http://schemas.microsoft.com/office/2006/metadata/properties/metaAttributes" ct:_="" ma:_="" ma:contentTypeName="Document" ma:contentTypeID="0x010100AB7F171FDBFD134D9DB5CFD30BF9EBF2" ma:contentTypeVersion="3" ma:contentTypeDescription="Create a new document." ma:contentTypeScope="" ma:versionID="402f8dca69ab7acfac722918f8e9d211">
   <xsd:schema xmlns:xsd="http://www.w3.org/2001/XMLSchema" xmlns:xs="http://www.w3.org/2001/XMLSchema" xmlns:p="http://schemas.microsoft.com/office/2006/metadata/properties" xmlns:ns2="d998fb76-9a2a-468e-b3b9-73e6011ded53" xmlns:ns3="1e9946e3-f9a0-41e4-9b22-58e2cc8fa95c" targetNamespace="http://schemas.microsoft.com/office/2006/metadata/properties" ma:root="true" ma:fieldsID="1be315c11ab3ee19185f326326b6632f" ns2:_="" ns3:_="">
     <xsd:import namespace="d998fb76-9a2a-468e-b3b9-73e6011ded53"/>
@@ -15167,32 +15151,27 @@
 </ct:contentTypeSchema>
 </file>
 
-<file path=customXml/itemProps1.xml><?xml version="1.0" encoding="utf-8"?>
-<ds:datastoreItem xmlns:ds="http://schemas.openxmlformats.org/officeDocument/2006/customXml" ds:itemID="{F85043BB-6AAC-4E3B-B059-40F71E63FFD7}">
-  <ds:schemaRefs>
-    <ds:schemaRef ds:uri="http://purl.org/dc/elements/1.1/"/>
-    <ds:schemaRef ds:uri="d998fb76-9a2a-468e-b3b9-73e6011ded53"/>
-    <ds:schemaRef ds:uri="http://purl.org/dc/terms/"/>
-    <ds:schemaRef ds:uri="http://schemas.openxmlformats.org/package/2006/metadata/core-properties"/>
-    <ds:schemaRef ds:uri="1e9946e3-f9a0-41e4-9b22-58e2cc8fa95c"/>
-    <ds:schemaRef ds:uri="http://schemas.microsoft.com/office/2006/documentManagement/types"/>
-    <ds:schemaRef ds:uri="http://schemas.microsoft.com/office/infopath/2007/PartnerControls"/>
-    <ds:schemaRef ds:uri="http://schemas.microsoft.com/office/2006/metadata/properties"/>
-    <ds:schemaRef ds:uri="http://www.w3.org/XML/1998/namespace"/>
-    <ds:schemaRef ds:uri="http://purl.org/dc/dcmitype/"/>
-  </ds:schemaRefs>
-</ds:datastoreItem>
+<file path=customXml/item2.xml><?xml version="1.0" encoding="utf-8"?>
+<?mso-contentType ?>
+<FormTemplates xmlns="http://schemas.microsoft.com/sharepoint/v3/contenttype/forms">
+  <Display>DocumentLibraryForm</Display>
+  <Edit>DocumentLibraryForm</Edit>
+  <New>DocumentLibraryForm</New>
+</FormTemplates>
 </file>
 
-<file path=customXml/itemProps2.xml><?xml version="1.0" encoding="utf-8"?>
-<ds:datastoreItem xmlns:ds="http://schemas.openxmlformats.org/officeDocument/2006/customXml" ds:itemID="{2DD286C1-41B6-4C50-99DF-C75E60EDB037}">
-  <ds:schemaRefs>
-    <ds:schemaRef ds:uri="http://schemas.microsoft.com/sharepoint/v3/contenttype/forms"/>
-  </ds:schemaRefs>
-</ds:datastoreItem>
+<file path=customXml/item3.xml><?xml version="1.0" encoding="utf-8"?>
+<p:properties xmlns:p="http://schemas.microsoft.com/office/2006/metadata/properties" xmlns:xsi="http://www.w3.org/2001/XMLSchema-instance" xmlns:pc="http://schemas.microsoft.com/office/infopath/2007/PartnerControls">
+  <documentManagement>
+    <_ShortcutUrl xmlns="d998fb76-9a2a-468e-b3b9-73e6011ded53">
+      <Url xsi:nil="true"/>
+      <Description xsi:nil="true"/>
+    </_ShortcutUrl>
+  </documentManagement>
+</p:properties>
 </file>
 
-<file path=customXml/itemProps3.xml><?xml version="1.0" encoding="utf-8"?>
+<file path=customXml/itemProps1.xml><?xml version="1.0" encoding="utf-8"?>
 <ds:datastoreItem xmlns:ds="http://schemas.openxmlformats.org/officeDocument/2006/customXml" ds:itemID="{6AD79938-3B35-4D4A-A1A9-6827493AD431}">
   <ds:schemaRefs>
     <ds:schemaRef ds:uri="http://schemas.microsoft.com/office/2006/metadata/contentType"/>
@@ -15209,4 +15188,22 @@
     <ds:schemaRef ds:uri="http://schemas.microsoft.com/internal/obd"/>
   </ds:schemaRefs>
 </ds:datastoreItem>
+</file>
+
+<file path=customXml/itemProps2.xml><?xml version="1.0" encoding="utf-8"?>
+<ds:datastoreItem xmlns:ds="http://schemas.openxmlformats.org/officeDocument/2006/customXml" ds:itemID="{2DD286C1-41B6-4C50-99DF-C75E60EDB037}">
+  <ds:schemaRefs>
+    <ds:schemaRef ds:uri="http://schemas.microsoft.com/sharepoint/v3/contenttype/forms"/>
+  </ds:schemaRefs>
+</ds:datastoreItem>
+</file>
+
+<file path=customXml/itemProps3.xml><?xml version="1.0" encoding="utf-8"?>
+<ds:datastoreItem xmlns:ds="http://schemas.openxmlformats.org/officeDocument/2006/customXml" ds:itemID="{F85043BB-6AAC-4E3B-B059-40F71E63FFD7}">
+  <ds:schemaRefs>
+    <ds:schemaRef ds:uri="http://schemas.microsoft.com/office/2006/metadata/properties"/>
+    <ds:schemaRef ds:uri="http://schemas.microsoft.com/office/infopath/2007/PartnerControls"/>
+    <ds:schemaRef ds:uri="d998fb76-9a2a-468e-b3b9-73e6011ded53"/>
+  </ds:schemaRefs>
+</ds:datastoreItem>
 </file>
</xml_diff>